<commit_message>
make the main format of the documentation
</commit_message>
<xml_diff>
--- a/GP - Documentation.docx
+++ b/GP - Documentation.docx
@@ -53,7 +53,7 @@
                     <pic:cNvPicPr/>
                   </pic:nvPicPr>
                   <pic:blipFill>
-                    <a:blip r:embed="rId6" cstate="print">
+                    <a:blip r:embed="rId8" cstate="print">
                       <a:extLst>
                         <a:ext uri="{28A0092B-C50C-407E-A947-70E740481C1C}">
                           <a14:useLocalDpi xmlns:a14="http://schemas.microsoft.com/office/drawing/2010/main" val="0"/>
@@ -167,6 +167,7 @@
     <w:p>
       <w:pPr>
         <w:pStyle w:val="Title"/>
+        <w:spacing w:before="1440"/>
       </w:pPr>
       <w:r>
         <w:t>Game Glimpse</w:t>
@@ -175,10 +176,13 @@
     <w:p>
       <w:pPr>
         <w:pStyle w:val="Subtitle"/>
-        <w:spacing w:after="240"/>
-      </w:pPr>
-      <w:r>
-        <w:t>Football Match Summarization</w:t>
+        <w:spacing w:after="60"/>
+      </w:pPr>
+      <w:r>
+        <w:t xml:space="preserve">Football Match </w:t>
+      </w:r>
+      <w:r>
+        <w:t>Summarization</w:t>
       </w:r>
       <w:r>
         <w:rPr>
@@ -218,7 +222,7 @@
                     </pic:cNvPicPr>
                   </pic:nvPicPr>
                   <pic:blipFill>
-                    <a:blip r:embed="rId7" cstate="print">
+                    <a:blip r:embed="rId9" cstate="print">
                       <a:extLst>
                         <a:ext uri="{28A0092B-C50C-407E-A947-70E740481C1C}">
                           <a14:useLocalDpi xmlns:a14="http://schemas.microsoft.com/office/drawing/2010/main" val="0"/>
@@ -259,8 +263,6 @@
         <w:rPr>
           <w:b w:val="0"/>
           <w:bCs/>
-          <w:sz w:val="28"/>
-          <w:szCs w:val="28"/>
         </w:rPr>
         <w:br w:type="page"/>
       </w:r>
@@ -359,7 +361,7 @@
                     <pic:cNvPicPr/>
                   </pic:nvPicPr>
                   <pic:blipFill>
-                    <a:blip r:embed="rId6" cstate="print">
+                    <a:blip r:embed="rId8" cstate="print">
                       <a:extLst>
                         <a:ext uri="{28A0092B-C50C-407E-A947-70E740481C1C}">
                           <a14:useLocalDpi xmlns:a14="http://schemas.microsoft.com/office/drawing/2010/main" val="0"/>
@@ -432,7 +434,7 @@
                     </pic:cNvPicPr>
                   </pic:nvPicPr>
                   <pic:blipFill>
-                    <a:blip r:embed="rId7" cstate="print">
+                    <a:blip r:embed="rId9" cstate="print">
                       <a:extLst>
                         <a:ext uri="{28A0092B-C50C-407E-A947-70E740481C1C}">
                           <a14:useLocalDpi xmlns:a14="http://schemas.microsoft.com/office/drawing/2010/main" val="0"/>
@@ -487,6 +489,7 @@
     <w:p>
       <w:pPr>
         <w:pStyle w:val="Title"/>
+        <w:spacing w:before="1440"/>
       </w:pPr>
       <w:r>
         <w:t>Game Glimpse</w:t>
@@ -495,284 +498,425 @@
     <w:p>
       <w:pPr>
         <w:pStyle w:val="Subtitle"/>
-        <w:spacing w:after="240"/>
-      </w:pPr>
-      <w:r>
-        <w:t>Football Match Summarization</w:t>
+        <w:spacing w:after="60"/>
+      </w:pPr>
+      <w:r>
+        <w:t xml:space="preserve">Football Match </w:t>
+      </w:r>
+      <w:r>
+        <w:t>Summarization</w:t>
+      </w:r>
+    </w:p>
+    <w:p>
+      <w:pPr>
+        <w:jc w:val="center"/>
+        <w:rPr>
+          <w:b/>
+          <w:bCs/>
+          <w:sz w:val="28"/>
+          <w:szCs w:val="28"/>
+        </w:rPr>
+      </w:pPr>
+      <w:r>
+        <w:rPr>
+          <w:b/>
+          <w:bCs/>
+          <w:sz w:val="28"/>
+          <w:szCs w:val="28"/>
+        </w:rPr>
+        <w:t>This documentation submitted as required for the degree of bachelor’s in</w:t>
+      </w:r>
+    </w:p>
+    <w:p>
+      <w:pPr>
+        <w:jc w:val="center"/>
+        <w:rPr>
+          <w:b/>
+          <w:bCs/>
+          <w:sz w:val="28"/>
+          <w:szCs w:val="28"/>
+        </w:rPr>
+      </w:pPr>
+      <w:r>
+        <w:rPr>
+          <w:b/>
+          <w:bCs/>
+          <w:sz w:val="28"/>
+          <w:szCs w:val="28"/>
+        </w:rPr>
+        <w:t>computer and Information Sciences.</w:t>
+      </w:r>
+    </w:p>
+    <w:p>
+      <w:pPr>
+        <w:spacing w:before="600" w:after="240"/>
+        <w:jc w:val="center"/>
+      </w:pPr>
+      <w:r>
+        <w:t>By:</w:t>
+      </w:r>
+    </w:p>
+    <w:p>
+      <w:pPr>
+        <w:spacing w:after="60"/>
+        <w:ind w:left="1584"/>
+        <w:rPr>
+          <w:b/>
+          <w:bCs/>
+        </w:rPr>
+      </w:pPr>
+      <w:r>
+        <w:rPr>
+          <w:b/>
+          <w:bCs/>
+        </w:rPr>
+        <w:t xml:space="preserve">Ahmed Mohamed Abdel-Hamid </w:t>
+      </w:r>
+      <w:r>
+        <w:rPr>
+          <w:b/>
+          <w:bCs/>
+        </w:rPr>
+        <w:t xml:space="preserve">             </w:t>
+      </w:r>
+      <w:r>
+        <w:rPr>
+          <w:b/>
+          <w:bCs/>
+        </w:rPr>
+        <w:t>Scientific Computing</w:t>
+      </w:r>
+    </w:p>
+    <w:p>
+      <w:pPr>
+        <w:spacing w:after="60"/>
+        <w:ind w:left="1584"/>
+        <w:rPr>
+          <w:b/>
+          <w:bCs/>
+        </w:rPr>
+      </w:pPr>
+      <w:r>
+        <w:rPr>
+          <w:b/>
+          <w:bCs/>
+        </w:rPr>
+        <w:t xml:space="preserve">Ahmed Tamer </w:t>
+      </w:r>
+      <w:r>
+        <w:rPr>
+          <w:b/>
+          <w:bCs/>
+        </w:rPr>
+        <w:t>El Sayed</w:t>
+      </w:r>
+      <w:r>
+        <w:rPr>
+          <w:b/>
+          <w:bCs/>
+        </w:rPr>
+        <w:t xml:space="preserve"> </w:t>
+      </w:r>
+      <w:r>
+        <w:rPr>
+          <w:b/>
+          <w:bCs/>
+        </w:rPr>
+        <w:t xml:space="preserve">                           </w:t>
+      </w:r>
+      <w:r>
+        <w:rPr>
+          <w:b/>
+          <w:bCs/>
+        </w:rPr>
+        <w:t>Scientific Computing</w:t>
+      </w:r>
+    </w:p>
+    <w:p>
+      <w:pPr>
+        <w:spacing w:after="60"/>
+        <w:ind w:left="1584"/>
+        <w:rPr>
+          <w:b/>
+          <w:bCs/>
+        </w:rPr>
+      </w:pPr>
+      <w:r>
+        <w:rPr>
+          <w:b/>
+          <w:bCs/>
+        </w:rPr>
+        <w:t xml:space="preserve">Tarek Mohamed Saad </w:t>
+      </w:r>
+      <w:r>
+        <w:rPr>
+          <w:b/>
+          <w:bCs/>
+        </w:rPr>
+        <w:t xml:space="preserve">                              </w:t>
+      </w:r>
+      <w:r>
+        <w:rPr>
+          <w:b/>
+          <w:bCs/>
+        </w:rPr>
+        <w:t>Scientific Computing</w:t>
+      </w:r>
+    </w:p>
+    <w:p>
+      <w:pPr>
+        <w:spacing w:after="60"/>
+        <w:ind w:left="1584"/>
+        <w:rPr>
+          <w:b/>
+          <w:bCs/>
+        </w:rPr>
+      </w:pPr>
+      <w:r>
+        <w:rPr>
+          <w:b/>
+          <w:bCs/>
+        </w:rPr>
+        <w:t xml:space="preserve">Ahmed Mohamed Abdel-Hady </w:t>
+      </w:r>
+      <w:r>
+        <w:rPr>
+          <w:b/>
+          <w:bCs/>
+        </w:rPr>
+        <w:t xml:space="preserve">               </w:t>
+      </w:r>
+      <w:r>
+        <w:rPr>
+          <w:b/>
+          <w:bCs/>
+        </w:rPr>
+        <w:t>Scientific Computing</w:t>
+      </w:r>
+    </w:p>
+    <w:p>
+      <w:pPr>
+        <w:spacing w:after="60"/>
+        <w:ind w:left="1584"/>
+        <w:rPr>
+          <w:b/>
+          <w:bCs/>
+        </w:rPr>
+      </w:pPr>
+      <w:r>
+        <w:rPr>
+          <w:b/>
+          <w:bCs/>
+        </w:rPr>
+        <w:t xml:space="preserve">Mazen Hamada Badr </w:t>
+      </w:r>
+      <w:r>
+        <w:rPr>
+          <w:b/>
+          <w:bCs/>
+        </w:rPr>
+        <w:t xml:space="preserve">                              </w:t>
+      </w:r>
+      <w:r>
+        <w:rPr>
+          <w:b/>
+          <w:bCs/>
+        </w:rPr>
+        <w:t xml:space="preserve"> </w:t>
+      </w:r>
+      <w:r>
+        <w:rPr>
+          <w:b/>
+          <w:bCs/>
+        </w:rPr>
+        <w:t>Scientific Computing</w:t>
+      </w:r>
+    </w:p>
+    <w:p>
+      <w:pPr>
+        <w:spacing w:after="600"/>
+        <w:ind w:left="1584"/>
+        <w:rPr>
+          <w:b/>
+          <w:bCs/>
+        </w:rPr>
+      </w:pPr>
+      <w:r>
+        <w:rPr>
+          <w:b/>
+          <w:bCs/>
+        </w:rPr>
+        <w:t xml:space="preserve">Khaled Mahmoud Negm </w:t>
+      </w:r>
+      <w:r>
+        <w:rPr>
+          <w:b/>
+          <w:bCs/>
+        </w:rPr>
+        <w:t xml:space="preserve">                         </w:t>
+      </w:r>
+      <w:r>
+        <w:rPr>
+          <w:b/>
+          <w:bCs/>
+        </w:rPr>
+        <w:t>Scientific Computing</w:t>
+      </w:r>
+    </w:p>
+    <w:p>
+      <w:pPr>
+        <w:jc w:val="center"/>
+        <w:rPr>
+          <w:b/>
+          <w:bCs/>
+        </w:rPr>
+      </w:pPr>
+      <w:r>
+        <w:rPr>
+          <w:b/>
+          <w:bCs/>
+        </w:rPr>
+        <w:t>Under Supervision of</w:t>
+      </w:r>
+    </w:p>
+    <w:p>
+      <w:pPr>
+        <w:jc w:val="center"/>
+        <w:rPr>
+          <w:b/>
+          <w:bCs/>
+        </w:rPr>
+      </w:pPr>
+      <w:r>
+        <w:rPr>
+          <w:b/>
+          <w:bCs/>
+        </w:rPr>
+        <w:t>Prof. Dr. Maryam Nabil Al-Berry</w:t>
+      </w:r>
+    </w:p>
+    <w:p>
+      <w:pPr>
+        <w:spacing w:before="60"/>
+        <w:jc w:val="center"/>
+      </w:pPr>
+      <w:r>
+        <w:t>[Lecturer], Scientific Computing Department,</w:t>
+      </w:r>
+    </w:p>
+    <w:p>
+      <w:pPr>
+        <w:jc w:val="center"/>
+      </w:pPr>
+      <w:r>
+        <w:t>Faculty of Computer and Information Sciences,</w:t>
+      </w:r>
+    </w:p>
+    <w:p>
+      <w:pPr>
+        <w:jc w:val="center"/>
+      </w:pPr>
+      <w:r>
+        <w:t>Ain Shams University.</w:t>
+      </w:r>
+    </w:p>
+    <w:p>
+      <w:pPr>
+        <w:spacing w:before="360"/>
+        <w:jc w:val="center"/>
+        <w:rPr>
+          <w:b/>
+          <w:bCs/>
+        </w:rPr>
+      </w:pPr>
+      <w:r>
+        <w:rPr>
+          <w:b/>
+          <w:bCs/>
+        </w:rPr>
+        <w:t>T.A. Heba Gamal Saleh</w:t>
+      </w:r>
+    </w:p>
+    <w:p>
+      <w:pPr>
+        <w:spacing w:before="60"/>
+        <w:jc w:val="center"/>
+      </w:pPr>
+      <w:r>
+        <w:t>[Teaching Assistant], Software Engineering Department,</w:t>
+      </w:r>
+    </w:p>
+    <w:p>
+      <w:pPr>
+        <w:jc w:val="center"/>
+      </w:pPr>
+      <w:r>
+        <w:t>Faculty of Computer and Information Sciences,</w:t>
+      </w:r>
+    </w:p>
+    <w:p>
+      <w:pPr>
+        <w:jc w:val="center"/>
+      </w:pPr>
+      <w:r>
+        <w:t>Ain Shams University.</w:t>
       </w:r>
     </w:p>
     <w:p>
       <w:pPr>
         <w:pStyle w:val="Subtitle"/>
+        <w:spacing w:before="360"/>
         <w:rPr>
           <w:sz w:val="24"/>
           <w:szCs w:val="24"/>
         </w:rPr>
+        <w:sectPr>
+          <w:footerReference w:type="default" r:id="rId10"/>
+          <w:pgSz w:w="12240" w:h="15840"/>
+          <w:pgMar w:top="1440" w:right="1440" w:bottom="1440" w:left="1440" w:header="720" w:footer="432" w:gutter="0"/>
+          <w:cols w:space="720"/>
+          <w:docGrid w:linePitch="360"/>
+        </w:sectPr>
       </w:pPr>
       <w:r>
         <w:rPr>
           <w:sz w:val="24"/>
           <w:szCs w:val="24"/>
         </w:rPr>
-        <w:t>This documentation submitted as required for the degree of bachelor’s in</w:t>
+        <w:t>July 2021</w:t>
       </w:r>
     </w:p>
     <w:p>
       <w:pPr>
         <w:pStyle w:val="Subtitle"/>
-        <w:rPr>
-          <w:sz w:val="24"/>
-          <w:szCs w:val="24"/>
-        </w:rPr>
-      </w:pPr>
-      <w:r>
-        <w:rPr>
-          <w:sz w:val="24"/>
-          <w:szCs w:val="24"/>
-        </w:rPr>
-        <w:t>computer and Information Sciences.</w:t>
-      </w:r>
-    </w:p>
-    <w:p>
-      <w:pPr>
-        <w:spacing w:before="600" w:after="240"/>
-        <w:jc w:val="center"/>
-      </w:pPr>
-      <w:r>
-        <w:t>By:</w:t>
-      </w:r>
-    </w:p>
-    <w:p>
-      <w:pPr>
-        <w:spacing w:after="60"/>
-        <w:ind w:left="1584"/>
-        <w:rPr>
-          <w:b/>
-          <w:bCs/>
-        </w:rPr>
-      </w:pPr>
-      <w:r>
-        <w:rPr>
-          <w:b/>
-          <w:bCs/>
-        </w:rPr>
-        <w:t xml:space="preserve">Ahmed Mohamed Abdel-Hamid </w:t>
-      </w:r>
-      <w:r>
-        <w:rPr>
-          <w:b/>
-          <w:bCs/>
-        </w:rPr>
-        <w:t xml:space="preserve">             </w:t>
-      </w:r>
-      <w:r>
-        <w:rPr>
-          <w:b/>
-          <w:bCs/>
-        </w:rPr>
-        <w:t>Scientific Computing</w:t>
-      </w:r>
-    </w:p>
-    <w:p>
-      <w:pPr>
-        <w:spacing w:after="60"/>
-        <w:ind w:left="1584"/>
-        <w:rPr>
-          <w:b/>
-          <w:bCs/>
-        </w:rPr>
-      </w:pPr>
-      <w:r>
-        <w:rPr>
-          <w:b/>
-          <w:bCs/>
-        </w:rPr>
-        <w:t xml:space="preserve">Ahmed Tamer </w:t>
-      </w:r>
-      <w:r>
-        <w:rPr>
-          <w:b/>
-          <w:bCs/>
-        </w:rPr>
-        <w:t>El Sayed</w:t>
-      </w:r>
-      <w:r>
-        <w:rPr>
-          <w:b/>
-          <w:bCs/>
-        </w:rPr>
-        <w:t xml:space="preserve"> </w:t>
-      </w:r>
-      <w:r>
-        <w:rPr>
-          <w:b/>
-          <w:bCs/>
-        </w:rPr>
-        <w:t xml:space="preserve">                           </w:t>
-      </w:r>
-      <w:r>
-        <w:rPr>
-          <w:b/>
-          <w:bCs/>
-        </w:rPr>
-        <w:t>Scientific Computing</w:t>
-      </w:r>
-    </w:p>
-    <w:p>
-      <w:pPr>
-        <w:spacing w:after="60"/>
-        <w:ind w:left="1584"/>
-        <w:rPr>
-          <w:b/>
-          <w:bCs/>
-        </w:rPr>
-      </w:pPr>
-      <w:r>
-        <w:rPr>
-          <w:b/>
-          <w:bCs/>
-        </w:rPr>
-        <w:t xml:space="preserve">Tarek Mohamed Saad </w:t>
-      </w:r>
-      <w:r>
-        <w:rPr>
-          <w:b/>
-          <w:bCs/>
-        </w:rPr>
-        <w:t xml:space="preserve">                              </w:t>
-      </w:r>
-      <w:r>
-        <w:rPr>
-          <w:b/>
-          <w:bCs/>
-        </w:rPr>
-        <w:t>Scientific Computing</w:t>
-      </w:r>
-    </w:p>
-    <w:p>
-      <w:pPr>
-        <w:spacing w:after="60"/>
-        <w:ind w:left="1584"/>
-        <w:rPr>
-          <w:b/>
-          <w:bCs/>
-        </w:rPr>
-      </w:pPr>
-      <w:r>
-        <w:rPr>
-          <w:b/>
-          <w:bCs/>
-        </w:rPr>
-        <w:t xml:space="preserve">Ahmed Mohamed Abdel-Hady </w:t>
-      </w:r>
-      <w:r>
-        <w:rPr>
-          <w:b/>
-          <w:bCs/>
-        </w:rPr>
-        <w:t xml:space="preserve">               </w:t>
-      </w:r>
-      <w:r>
-        <w:rPr>
-          <w:b/>
-          <w:bCs/>
-        </w:rPr>
-        <w:t>Scientific Computing</w:t>
-      </w:r>
-    </w:p>
-    <w:p>
-      <w:pPr>
-        <w:spacing w:after="60"/>
-        <w:ind w:left="1584"/>
-        <w:rPr>
-          <w:b/>
-          <w:bCs/>
-        </w:rPr>
-      </w:pPr>
-      <w:r>
-        <w:rPr>
-          <w:b/>
-          <w:bCs/>
-        </w:rPr>
-        <w:t xml:space="preserve">Mazen Hamada Badr </w:t>
-      </w:r>
-      <w:r>
-        <w:rPr>
-          <w:b/>
-          <w:bCs/>
-        </w:rPr>
-        <w:t xml:space="preserve">                              </w:t>
-      </w:r>
-      <w:r>
-        <w:rPr>
-          <w:b/>
-          <w:bCs/>
-        </w:rPr>
-        <w:t xml:space="preserve"> </w:t>
-      </w:r>
-      <w:r>
-        <w:rPr>
-          <w:b/>
-          <w:bCs/>
-        </w:rPr>
-        <w:t>Scientific Computing</w:t>
-      </w:r>
-    </w:p>
-    <w:p>
-      <w:pPr>
-        <w:spacing w:after="600"/>
-        <w:ind w:left="1584"/>
-        <w:rPr>
-          <w:b/>
-          <w:bCs/>
-        </w:rPr>
-      </w:pPr>
-      <w:r>
-        <w:rPr>
-          <w:b/>
-          <w:bCs/>
-        </w:rPr>
-        <w:t xml:space="preserve">Khaled Mahmoud Negm </w:t>
-      </w:r>
-      <w:r>
-        <w:rPr>
-          <w:b/>
-          <w:bCs/>
-        </w:rPr>
-        <w:t xml:space="preserve">                         </w:t>
-      </w:r>
-      <w:r>
-        <w:rPr>
-          <w:b/>
-          <w:bCs/>
-        </w:rPr>
-        <w:t>Scientific Computing</w:t>
-      </w:r>
-    </w:p>
-    <w:p>
-      <w:pPr>
-        <w:jc w:val="center"/>
-        <w:rPr>
-          <w:b/>
-          <w:bCs/>
-        </w:rPr>
-      </w:pPr>
-      <w:r>
-        <w:rPr>
-          <w:b/>
-          <w:bCs/>
-        </w:rPr>
-        <w:t>Under Supervision of</w:t>
-      </w:r>
-    </w:p>
-    <w:p>
-      <w:pPr>
-        <w:jc w:val="center"/>
-        <w:rPr>
-          <w:b/>
-          <w:bCs/>
-        </w:rPr>
-      </w:pPr>
+      </w:pPr>
+      <w:r>
+        <w:lastRenderedPageBreak/>
+        <w:t>Acknowledgements</w:t>
+      </w:r>
+    </w:p>
+    <w:p>
+      <w:r>
+        <w:t>I would like to express my heartfelt gratitude to all those who have supported me throughout the journey of completing this graduation project. Without their encouragement, guidance, and support, this achievement would not have been possible.</w:t>
+      </w:r>
+    </w:p>
+    <w:p/>
+    <w:p>
+      <w:r>
+        <w:t>First and foremost, I am deeply indebted to my parents for their unwavering love, patience, and encouragement. Your constant support and belief in my abilities have been a source of immense strength and motivation. I am truly grateful for the countless sacrifices you have made to ensure that I have every opportunity to succeed.</w:t>
+      </w:r>
+    </w:p>
+    <w:p/>
+    <w:p>
+      <w:r>
+        <w:t>I also extend my sincere thanks to my family and friends who have been a pillar of support throughout this journey. Your understanding, encouragement, and confidence in me have been invaluable, and I am grateful for the numerous ways you have cheered me on.</w:t>
+      </w:r>
+    </w:p>
+    <w:p/>
+    <w:p>
+      <w:r>
+        <w:t xml:space="preserve">A special note of thanks goes to my esteemed supervisors, </w:t>
+      </w:r>
       <w:r>
         <w:rPr>
           <w:b/>
@@ -780,112 +924,313 @@
         </w:rPr>
         <w:t>Prof. Dr. Maryam Nabil Al-Berry</w:t>
       </w:r>
-    </w:p>
-    <w:p>
-      <w:pPr>
-        <w:spacing w:before="60"/>
-        <w:jc w:val="center"/>
-      </w:pPr>
-      <w:r>
-        <w:t>[Lecturer], Scientific Computing Department,</w:t>
-      </w:r>
-    </w:p>
-    <w:p>
-      <w:pPr>
-        <w:jc w:val="center"/>
-      </w:pPr>
-      <w:r>
-        <w:t>Faculty of Computer and Information Sciences,</w:t>
-      </w:r>
-    </w:p>
-    <w:p>
-      <w:pPr>
-        <w:jc w:val="center"/>
-      </w:pPr>
-      <w:r>
-        <w:t>Ain Shams University.</w:t>
-      </w:r>
-    </w:p>
-    <w:p>
-      <w:pPr>
-        <w:spacing w:before="360"/>
-        <w:jc w:val="center"/>
-        <w:rPr>
-          <w:b/>
-          <w:bCs/>
-        </w:rPr>
-      </w:pPr>
-      <w:r>
-        <w:rPr>
-          <w:b/>
-          <w:bCs/>
-        </w:rPr>
-        <w:t>T.A. Heba Gamal Saleh</w:t>
-      </w:r>
-    </w:p>
-    <w:p>
-      <w:pPr>
-        <w:spacing w:before="60"/>
-        <w:jc w:val="center"/>
-      </w:pPr>
-      <w:r>
-        <w:t>[Teaching Assistant], Software Engineering Department,</w:t>
-      </w:r>
-    </w:p>
-    <w:p>
-      <w:pPr>
-        <w:jc w:val="center"/>
-      </w:pPr>
-      <w:r>
-        <w:t>Faculty of Computer and Information Sciences,</w:t>
-      </w:r>
-    </w:p>
-    <w:p>
-      <w:pPr>
-        <w:jc w:val="center"/>
-      </w:pPr>
-      <w:r>
-        <w:t>Ain Shams University.</w:t>
+      <w:r>
+        <w:t xml:space="preserve"> and </w:t>
+      </w:r>
+      <w:r>
+        <w:rPr>
+          <w:b/>
+          <w:bCs/>
+        </w:rPr>
+        <w:t>TA. Heba Gamal Saleh</w:t>
+      </w:r>
+      <w:r>
+        <w:t>. Prof. Dr. Maryam, your insightful feedback, guidance, and expertise have been crucial in shaping this project. Your dedication to my academic growth and your willingness to always make time for my questions have been deeply appreciated. TA. Heba, your practical advice, constant support, and encouragement have played a significant role in the successful completion of this work. I am grateful for your patience and the valuable knowledge you have imparted to me.</w:t>
+      </w:r>
+    </w:p>
+    <w:p/>
+    <w:p>
+      <w:r>
+        <w:t>Lastly, I would like to thank everyone who has contributed to this project in any capacity. Your support and encouragement have been instrumental in helping me achieve this milestone.</w:t>
+      </w:r>
+    </w:p>
+    <w:p/>
+    <w:p>
+      <w:pPr>
+        <w:sectPr>
+          <w:headerReference w:type="default" r:id="rId11"/>
+          <w:footerReference w:type="default" r:id="rId12"/>
+          <w:pgSz w:w="12240" w:h="15840"/>
+          <w:pgMar w:top="1440" w:right="1440" w:bottom="1440" w:left="1440" w:header="720" w:footer="432" w:gutter="0"/>
+          <w:cols w:space="720"/>
+          <w:docGrid w:linePitch="360"/>
+        </w:sectPr>
+      </w:pPr>
+      <w:r>
+        <w:t>Thank you all for being a part of this journey and for helping me reach this point.</w:t>
       </w:r>
     </w:p>
     <w:p>
       <w:pPr>
         <w:pStyle w:val="Subtitle"/>
-        <w:spacing w:before="360"/>
-        <w:rPr>
-          <w:sz w:val="24"/>
-          <w:szCs w:val="24"/>
-        </w:rPr>
-      </w:pPr>
-      <w:r>
-        <w:rPr>
-          <w:sz w:val="24"/>
-          <w:szCs w:val="24"/>
-        </w:rPr>
-        <w:t>July 2021</w:t>
-      </w:r>
-      <w:r>
-        <w:t xml:space="preserve"> </w:t>
-      </w:r>
-    </w:p>
-    <w:p>
-      <w:pPr>
-        <w:rPr>
-          <w:b/>
-          <w:bCs/>
-          <w:sz w:val="28"/>
-          <w:szCs w:val="28"/>
-        </w:rPr>
-      </w:pPr>
+      </w:pPr>
+      <w:r>
+        <w:lastRenderedPageBreak/>
+        <w:t>Table of Contents</w:t>
+      </w:r>
+    </w:p>
+    <w:p>
+      <w:pPr>
+        <w:sectPr>
+          <w:pgSz w:w="12240" w:h="15840"/>
+          <w:pgMar w:top="1440" w:right="1440" w:bottom="1440" w:left="1440" w:header="720" w:footer="432" w:gutter="0"/>
+          <w:cols w:space="720"/>
+          <w:docGrid w:linePitch="360"/>
+        </w:sectPr>
+      </w:pPr>
+      <w:r>
+        <w:t>…</w:t>
+      </w:r>
+    </w:p>
+    <w:p>
+      <w:pPr>
+        <w:pStyle w:val="Subtitle"/>
+      </w:pPr>
+      <w:r>
+        <w:lastRenderedPageBreak/>
+        <w:t>List of Tables</w:t>
+      </w:r>
+    </w:p>
+    <w:p>
+      <w:pPr>
+        <w:sectPr>
+          <w:pgSz w:w="12240" w:h="15840"/>
+          <w:pgMar w:top="1440" w:right="1440" w:bottom="1440" w:left="1440" w:header="720" w:footer="432" w:gutter="0"/>
+          <w:cols w:space="720"/>
+          <w:docGrid w:linePitch="360"/>
+        </w:sectPr>
+      </w:pPr>
+      <w:r>
+        <w:t>…</w:t>
+      </w:r>
+    </w:p>
+    <w:p>
+      <w:pPr>
+        <w:pStyle w:val="Subtitle"/>
+      </w:pPr>
+      <w:r>
+        <w:lastRenderedPageBreak/>
+        <w:t>List of Figures</w:t>
+      </w:r>
+    </w:p>
+    <w:p>
+      <w:pPr>
+        <w:sectPr>
+          <w:pgSz w:w="12240" w:h="15840"/>
+          <w:pgMar w:top="1440" w:right="1440" w:bottom="1440" w:left="1440" w:header="720" w:footer="432" w:gutter="0"/>
+          <w:cols w:space="720"/>
+          <w:docGrid w:linePitch="360"/>
+        </w:sectPr>
+      </w:pPr>
+      <w:r>
+        <w:t>…</w:t>
+      </w:r>
+    </w:p>
+    <w:p>
+      <w:pPr>
+        <w:pStyle w:val="Subtitle"/>
+      </w:pPr>
+      <w:r>
+        <w:lastRenderedPageBreak/>
+        <w:t>List of Abbreviations</w:t>
+      </w:r>
+    </w:p>
+    <w:p>
+      <w:pPr>
+        <w:sectPr>
+          <w:pgSz w:w="12240" w:h="15840"/>
+          <w:pgMar w:top="1440" w:right="1440" w:bottom="1440" w:left="1440" w:header="720" w:footer="432" w:gutter="0"/>
+          <w:cols w:space="720"/>
+          <w:docGrid w:linePitch="360"/>
+        </w:sectPr>
+      </w:pPr>
+      <w:r>
+        <w:t>…</w:t>
+      </w:r>
+    </w:p>
+    <w:p>
+      <w:pPr>
+        <w:pStyle w:val="Subtitle"/>
+      </w:pPr>
+      <w:r>
+        <w:lastRenderedPageBreak/>
+        <w:t>Abstract</w:t>
+      </w:r>
+    </w:p>
+    <w:p>
+      <w:pPr>
+        <w:sectPr>
+          <w:pgSz w:w="12240" w:h="15840"/>
+          <w:pgMar w:top="1440" w:right="1440" w:bottom="1440" w:left="1440" w:header="720" w:footer="432" w:gutter="0"/>
+          <w:cols w:space="720"/>
+          <w:docGrid w:linePitch="360"/>
+        </w:sectPr>
+      </w:pPr>
+      <w:r>
+        <w:t>…</w:t>
+      </w:r>
+    </w:p>
+    <w:p>
+      <w:pPr>
+        <w:pStyle w:val="Heading1"/>
+      </w:pPr>
+    </w:p>
+    <w:p/>
+    <w:p>
+      <w:pPr>
+        <w:sectPr>
+          <w:pgSz w:w="12240" w:h="15840"/>
+          <w:pgMar w:top="1440" w:right="1440" w:bottom="1440" w:left="1440" w:header="720" w:footer="432" w:gutter="0"/>
+          <w:cols w:space="720"/>
+          <w:docGrid w:linePitch="360"/>
+        </w:sectPr>
+      </w:pPr>
+      <w:r>
+        <w:t>…</w:t>
+      </w:r>
+    </w:p>
+    <w:p>
+      <w:pPr>
+        <w:pStyle w:val="Heading1"/>
+      </w:pPr>
+    </w:p>
+    <w:p/>
+    <w:p>
+      <w:pPr>
+        <w:sectPr>
+          <w:pgSz w:w="12240" w:h="15840"/>
+          <w:pgMar w:top="1440" w:right="1440" w:bottom="1440" w:left="1440" w:header="720" w:footer="432" w:gutter="0"/>
+          <w:cols w:space="720"/>
+          <w:docGrid w:linePitch="360"/>
+        </w:sectPr>
+      </w:pPr>
+      <w:r>
+        <w:t>…</w:t>
+      </w:r>
+    </w:p>
+    <w:p>
+      <w:pPr>
+        <w:pStyle w:val="Heading1"/>
+      </w:pPr>
+    </w:p>
+    <w:p/>
+    <w:p>
+      <w:pPr>
+        <w:sectPr>
+          <w:pgSz w:w="12240" w:h="15840"/>
+          <w:pgMar w:top="1440" w:right="1440" w:bottom="1440" w:left="1440" w:header="720" w:footer="432" w:gutter="0"/>
+          <w:cols w:space="720"/>
+          <w:docGrid w:linePitch="360"/>
+        </w:sectPr>
+      </w:pPr>
+      <w:r>
+        <w:t>…</w:t>
+      </w:r>
+    </w:p>
+    <w:p>
+      <w:pPr>
+        <w:pStyle w:val="Heading1"/>
+      </w:pPr>
+    </w:p>
+    <w:p/>
+    <w:p>
+      <w:r>
+        <w:t>…</w:t>
+      </w:r>
     </w:p>
     <w:sectPr>
       <w:pgSz w:w="12240" w:h="15840"/>
-      <w:pgMar w:top="1440" w:right="1440" w:bottom="1440" w:left="1440" w:header="720" w:footer="720" w:gutter="0"/>
+      <w:pgMar w:top="1440" w:right="1440" w:bottom="1440" w:left="1440" w:header="720" w:footer="432" w:gutter="0"/>
       <w:cols w:space="720"/>
       <w:docGrid w:linePitch="360"/>
     </w:sectPr>
   </w:body>
 </w:document>
+</file>
+
+<file path=word/endnotes.xml><?xml version="1.0" encoding="utf-8"?>
+<w:endnotes xmlns:wpc="http://schemas.microsoft.com/office/word/2010/wordprocessingCanvas" xmlns:cx="http://schemas.microsoft.com/office/drawing/2014/chartex" xmlns:cx1="http://schemas.microsoft.com/office/drawing/2015/9/8/chartex" xmlns:cx2="http://schemas.microsoft.com/office/drawing/2015/10/21/chartex" xmlns:cx3="http://schemas.microsoft.com/office/drawing/2016/5/9/chartex" xmlns:cx4="http://schemas.microsoft.com/office/drawing/2016/5/10/chartex" xmlns:cx5="http://schemas.microsoft.com/office/drawing/2016/5/11/chartex" xmlns:cx6="http://schemas.microsoft.com/office/drawing/2016/5/12/chartex" xmlns:cx7="http://schemas.microsoft.com/office/drawing/2016/5/13/chartex" xmlns:cx8="http://schemas.microsoft.com/office/drawing/2016/5/14/chartex" xmlns:mc="http://schemas.openxmlformats.org/markup-compatibility/2006" xmlns:aink="http://schemas.microsoft.com/office/drawing/2016/ink" xmlns:am3d="http://schemas.microsoft.com/office/drawing/2017/model3d" xmlns:o="urn:schemas-microsoft-com:office:office" xmlns:r="http://schemas.openxmlformats.org/officeDocument/2006/relationships" xmlns:m="http://schemas.openxmlformats.org/officeDocument/2006/math" xmlns:v="urn:schemas-microsoft-com:vml" xmlns:wp14="http://schemas.microsoft.com/office/word/2010/wordprocessingDrawing" xmlns:wp="http://schemas.openxmlformats.org/drawingml/2006/wordprocessingDrawing" xmlns:w10="urn:schemas-microsoft-com:office:word" xmlns:w="http://schemas.openxmlformats.org/wordprocessingml/2006/main" xmlns:w14="http://schemas.microsoft.com/office/word/2010/wordml" xmlns:w15="http://schemas.microsoft.com/office/word/2012/wordml" xmlns:w16cex="http://schemas.microsoft.com/office/word/2018/wordml/cex" xmlns:w16cid="http://schemas.microsoft.com/office/word/2016/wordml/cid" xmlns:w16="http://schemas.microsoft.com/office/word/2018/wordml" xmlns:w16sdtdh="http://schemas.microsoft.com/office/word/2020/wordml/sdtdatahash" xmlns:w16se="http://schemas.microsoft.com/office/word/2015/wordml/symex" xmlns:wpg="http://schemas.microsoft.com/office/word/2010/wordprocessingGroup" xmlns:wpi="http://schemas.microsoft.com/office/word/2010/wordprocessingInk" xmlns:wne="http://schemas.microsoft.com/office/word/2006/wordml" xmlns:wps="http://schemas.microsoft.com/office/word/2010/wordprocessingShape" mc:Ignorable="w14 w15 w16se w16cid w16 w16cex w16sdtdh wp14">
+  <w:endnote w:type="separator" w:id="-1">
+    <w:p>
+      <w:r>
+        <w:separator/>
+      </w:r>
+    </w:p>
+  </w:endnote>
+  <w:endnote w:type="continuationSeparator" w:id="0">
+    <w:p>
+      <w:r>
+        <w:continuationSeparator/>
+      </w:r>
+    </w:p>
+  </w:endnote>
+</w:endnotes>
+</file>
+
+<file path=word/footer1.xml><?xml version="1.0" encoding="utf-8"?>
+<w:ftr xmlns:wpc="http://schemas.microsoft.com/office/word/2010/wordprocessingCanvas" xmlns:cx="http://schemas.microsoft.com/office/drawing/2014/chartex" xmlns:cx1="http://schemas.microsoft.com/office/drawing/2015/9/8/chartex" xmlns:cx2="http://schemas.microsoft.com/office/drawing/2015/10/21/chartex" xmlns:cx3="http://schemas.microsoft.com/office/drawing/2016/5/9/chartex" xmlns:cx4="http://schemas.microsoft.com/office/drawing/2016/5/10/chartex" xmlns:cx5="http://schemas.microsoft.com/office/drawing/2016/5/11/chartex" xmlns:cx6="http://schemas.microsoft.com/office/drawing/2016/5/12/chartex" xmlns:cx7="http://schemas.microsoft.com/office/drawing/2016/5/13/chartex" xmlns:cx8="http://schemas.microsoft.com/office/drawing/2016/5/14/chartex" xmlns:mc="http://schemas.openxmlformats.org/markup-compatibility/2006" xmlns:aink="http://schemas.microsoft.com/office/drawing/2016/ink" xmlns:am3d="http://schemas.microsoft.com/office/drawing/2017/model3d" xmlns:o="urn:schemas-microsoft-com:office:office" xmlns:r="http://schemas.openxmlformats.org/officeDocument/2006/relationships" xmlns:m="http://schemas.openxmlformats.org/officeDocument/2006/math" xmlns:v="urn:schemas-microsoft-com:vml" xmlns:wp14="http://schemas.microsoft.com/office/word/2010/wordprocessingDrawing" xmlns:wp="http://schemas.openxmlformats.org/drawingml/2006/wordprocessingDrawing" xmlns:w10="urn:schemas-microsoft-com:office:word" xmlns:w="http://schemas.openxmlformats.org/wordprocessingml/2006/main" xmlns:w14="http://schemas.microsoft.com/office/word/2010/wordml" xmlns:w15="http://schemas.microsoft.com/office/word/2012/wordml" xmlns:w16cex="http://schemas.microsoft.com/office/word/2018/wordml/cex" xmlns:w16cid="http://schemas.microsoft.com/office/word/2016/wordml/cid" xmlns:w16="http://schemas.microsoft.com/office/word/2018/wordml" xmlns:w16sdtdh="http://schemas.microsoft.com/office/word/2020/wordml/sdtdatahash" xmlns:w16se="http://schemas.microsoft.com/office/word/2015/wordml/symex" xmlns:wpg="http://schemas.microsoft.com/office/word/2010/wordprocessingGroup" xmlns:wpi="http://schemas.microsoft.com/office/word/2010/wordprocessingInk" xmlns:wne="http://schemas.microsoft.com/office/word/2006/wordml" xmlns:wps="http://schemas.microsoft.com/office/word/2010/wordprocessingShape" mc:Ignorable="w14 w15 w16se w16cid w16 w16cex w16sdtdh wp14">
+  <w:p>
+    <w:pPr>
+      <w:pStyle w:val="Footer"/>
+      <w:jc w:val="center"/>
+    </w:pPr>
+    <w:r>
+      <w:t>Faculty of Computer &amp; Information Sciences</w:t>
+    </w:r>
+    <w:r>
+      <w:br/>
+    </w:r>
+    <w:r>
+      <w:t>Ain Shams University</w:t>
+    </w:r>
+    <w:r>
+      <w:t>, Egypt</w:t>
+    </w:r>
+    <w:r>
+      <w:br/>
+      <w:t>2024</w:t>
+    </w:r>
+  </w:p>
+</w:ftr>
+</file>
+
+<file path=word/footer2.xml><?xml version="1.0" encoding="utf-8"?>
+<w:ftr xmlns:wpc="http://schemas.microsoft.com/office/word/2010/wordprocessingCanvas" xmlns:cx="http://schemas.microsoft.com/office/drawing/2014/chartex" xmlns:cx1="http://schemas.microsoft.com/office/drawing/2015/9/8/chartex" xmlns:cx2="http://schemas.microsoft.com/office/drawing/2015/10/21/chartex" xmlns:cx3="http://schemas.microsoft.com/office/drawing/2016/5/9/chartex" xmlns:cx4="http://schemas.microsoft.com/office/drawing/2016/5/10/chartex" xmlns:cx5="http://schemas.microsoft.com/office/drawing/2016/5/11/chartex" xmlns:cx6="http://schemas.microsoft.com/office/drawing/2016/5/12/chartex" xmlns:cx7="http://schemas.microsoft.com/office/drawing/2016/5/13/chartex" xmlns:cx8="http://schemas.microsoft.com/office/drawing/2016/5/14/chartex" xmlns:mc="http://schemas.openxmlformats.org/markup-compatibility/2006" xmlns:aink="http://schemas.microsoft.com/office/drawing/2016/ink" xmlns:am3d="http://schemas.microsoft.com/office/drawing/2017/model3d" xmlns:o="urn:schemas-microsoft-com:office:office" xmlns:r="http://schemas.openxmlformats.org/officeDocument/2006/relationships" xmlns:m="http://schemas.openxmlformats.org/officeDocument/2006/math" xmlns:v="urn:schemas-microsoft-com:vml" xmlns:wp14="http://schemas.microsoft.com/office/word/2010/wordprocessingDrawing" xmlns:wp="http://schemas.openxmlformats.org/drawingml/2006/wordprocessingDrawing" xmlns:w10="urn:schemas-microsoft-com:office:word" xmlns:w="http://schemas.openxmlformats.org/wordprocessingml/2006/main" xmlns:w14="http://schemas.microsoft.com/office/word/2010/wordml" xmlns:w15="http://schemas.microsoft.com/office/word/2012/wordml" xmlns:w16cex="http://schemas.microsoft.com/office/word/2018/wordml/cex" xmlns:w16cid="http://schemas.microsoft.com/office/word/2016/wordml/cid" xmlns:w16="http://schemas.microsoft.com/office/word/2018/wordml" xmlns:w16sdtdh="http://schemas.microsoft.com/office/word/2020/wordml/sdtdatahash" xmlns:w16se="http://schemas.microsoft.com/office/word/2015/wordml/symex" xmlns:wpg="http://schemas.microsoft.com/office/word/2010/wordprocessingGroup" xmlns:wpi="http://schemas.microsoft.com/office/word/2010/wordprocessingInk" xmlns:wne="http://schemas.microsoft.com/office/word/2006/wordml" xmlns:wps="http://schemas.microsoft.com/office/word/2010/wordprocessingShape" mc:Ignorable="w14 w15 w16se w16cid w16 w16cex w16sdtdh wp14">
+  <w:p>
+    <w:pPr>
+      <w:pStyle w:val="Footer"/>
+    </w:pPr>
+  </w:p>
+</w:ftr>
+</file>
+
+<file path=word/footnotes.xml><?xml version="1.0" encoding="utf-8"?>
+<w:footnotes xmlns:wpc="http://schemas.microsoft.com/office/word/2010/wordprocessingCanvas" xmlns:cx="http://schemas.microsoft.com/office/drawing/2014/chartex" xmlns:cx1="http://schemas.microsoft.com/office/drawing/2015/9/8/chartex" xmlns:cx2="http://schemas.microsoft.com/office/drawing/2015/10/21/chartex" xmlns:cx3="http://schemas.microsoft.com/office/drawing/2016/5/9/chartex" xmlns:cx4="http://schemas.microsoft.com/office/drawing/2016/5/10/chartex" xmlns:cx5="http://schemas.microsoft.com/office/drawing/2016/5/11/chartex" xmlns:cx6="http://schemas.microsoft.com/office/drawing/2016/5/12/chartex" xmlns:cx7="http://schemas.microsoft.com/office/drawing/2016/5/13/chartex" xmlns:cx8="http://schemas.microsoft.com/office/drawing/2016/5/14/chartex" xmlns:mc="http://schemas.openxmlformats.org/markup-compatibility/2006" xmlns:aink="http://schemas.microsoft.com/office/drawing/2016/ink" xmlns:am3d="http://schemas.microsoft.com/office/drawing/2017/model3d" xmlns:o="urn:schemas-microsoft-com:office:office" xmlns:r="http://schemas.openxmlformats.org/officeDocument/2006/relationships" xmlns:m="http://schemas.openxmlformats.org/officeDocument/2006/math" xmlns:v="urn:schemas-microsoft-com:vml" xmlns:wp14="http://schemas.microsoft.com/office/word/2010/wordprocessingDrawing" xmlns:wp="http://schemas.openxmlformats.org/drawingml/2006/wordprocessingDrawing" xmlns:w10="urn:schemas-microsoft-com:office:word" xmlns:w="http://schemas.openxmlformats.org/wordprocessingml/2006/main" xmlns:w14="http://schemas.microsoft.com/office/word/2010/wordml" xmlns:w15="http://schemas.microsoft.com/office/word/2012/wordml" xmlns:w16cex="http://schemas.microsoft.com/office/word/2018/wordml/cex" xmlns:w16cid="http://schemas.microsoft.com/office/word/2016/wordml/cid" xmlns:w16="http://schemas.microsoft.com/office/word/2018/wordml" xmlns:w16sdtdh="http://schemas.microsoft.com/office/word/2020/wordml/sdtdatahash" xmlns:w16se="http://schemas.microsoft.com/office/word/2015/wordml/symex" xmlns:wpg="http://schemas.microsoft.com/office/word/2010/wordprocessingGroup" xmlns:wpi="http://schemas.microsoft.com/office/word/2010/wordprocessingInk" xmlns:wne="http://schemas.microsoft.com/office/word/2006/wordml" xmlns:wps="http://schemas.microsoft.com/office/word/2010/wordprocessingShape" mc:Ignorable="w14 w15 w16se w16cid w16 w16cex w16sdtdh wp14">
+  <w:footnote w:type="separator" w:id="-1">
+    <w:p>
+      <w:r>
+        <w:separator/>
+      </w:r>
+    </w:p>
+  </w:footnote>
+  <w:footnote w:type="continuationSeparator" w:id="0">
+    <w:p>
+      <w:r>
+        <w:continuationSeparator/>
+      </w:r>
+    </w:p>
+  </w:footnote>
+</w:footnotes>
+</file>
+
+<file path=word/header1.xml><?xml version="1.0" encoding="utf-8"?>
+<w:hdr xmlns:wpc="http://schemas.microsoft.com/office/word/2010/wordprocessingCanvas" xmlns:cx="http://schemas.microsoft.com/office/drawing/2014/chartex" xmlns:cx1="http://schemas.microsoft.com/office/drawing/2015/9/8/chartex" xmlns:cx2="http://schemas.microsoft.com/office/drawing/2015/10/21/chartex" xmlns:cx3="http://schemas.microsoft.com/office/drawing/2016/5/9/chartex" xmlns:cx4="http://schemas.microsoft.com/office/drawing/2016/5/10/chartex" xmlns:cx5="http://schemas.microsoft.com/office/drawing/2016/5/11/chartex" xmlns:cx6="http://schemas.microsoft.com/office/drawing/2016/5/12/chartex" xmlns:cx7="http://schemas.microsoft.com/office/drawing/2016/5/13/chartex" xmlns:cx8="http://schemas.microsoft.com/office/drawing/2016/5/14/chartex" xmlns:mc="http://schemas.openxmlformats.org/markup-compatibility/2006" xmlns:aink="http://schemas.microsoft.com/office/drawing/2016/ink" xmlns:am3d="http://schemas.microsoft.com/office/drawing/2017/model3d" xmlns:o="urn:schemas-microsoft-com:office:office" xmlns:r="http://schemas.openxmlformats.org/officeDocument/2006/relationships" xmlns:m="http://schemas.openxmlformats.org/officeDocument/2006/math" xmlns:v="urn:schemas-microsoft-com:vml" xmlns:wp14="http://schemas.microsoft.com/office/word/2010/wordprocessingDrawing" xmlns:wp="http://schemas.openxmlformats.org/drawingml/2006/wordprocessingDrawing" xmlns:w10="urn:schemas-microsoft-com:office:word" xmlns:w="http://schemas.openxmlformats.org/wordprocessingml/2006/main" xmlns:w14="http://schemas.microsoft.com/office/word/2010/wordml" xmlns:w15="http://schemas.microsoft.com/office/word/2012/wordml" xmlns:w16cex="http://schemas.microsoft.com/office/word/2018/wordml/cex" xmlns:w16cid="http://schemas.microsoft.com/office/word/2016/wordml/cid" xmlns:w16="http://schemas.microsoft.com/office/word/2018/wordml" xmlns:w16sdtdh="http://schemas.microsoft.com/office/word/2020/wordml/sdtdatahash" xmlns:w16se="http://schemas.microsoft.com/office/word/2015/wordml/symex" xmlns:wpg="http://schemas.microsoft.com/office/word/2010/wordprocessingGroup" xmlns:wpi="http://schemas.microsoft.com/office/word/2010/wordprocessingInk" xmlns:wne="http://schemas.microsoft.com/office/word/2006/wordml" xmlns:wps="http://schemas.microsoft.com/office/word/2010/wordprocessingShape" mc:Ignorable="w14 w15 w16se w16cid w16 w16cex w16sdtdh wp14">
+  <w:p>
+    <w:pPr>
+      <w:pStyle w:val="Header"/>
+    </w:pPr>
+  </w:p>
+</w:hdr>
 </file>
 
 <file path=word/numbering.xml><?xml version="1.0" encoding="utf-8"?>
@@ -1673,11 +2018,12 @@
     <w:link w:val="SubtitleChar"/>
     <w:uiPriority w:val="11"/>
     <w:qFormat/>
-    <w:rsid w:val="00A55A9B"/>
+    <w:rsid w:val="00022DD2"/>
     <w:pPr>
       <w:numPr>
         <w:ilvl w:val="1"/>
       </w:numPr>
+      <w:spacing w:after="240" w:line="360" w:lineRule="auto"/>
       <w:jc w:val="center"/>
     </w:pPr>
     <w:rPr>
@@ -1693,13 +2039,63 @@
     <w:basedOn w:val="DefaultParagraphFont"/>
     <w:link w:val="Subtitle"/>
     <w:uiPriority w:val="11"/>
-    <w:rsid w:val="00A55A9B"/>
+    <w:rsid w:val="00022DD2"/>
     <w:rPr>
       <w:rFonts w:ascii="Times New Roman" w:eastAsiaTheme="minorEastAsia" w:hAnsi="Times New Roman"/>
       <w:b/>
       <w:color w:val="000000" w:themeColor="text1"/>
       <w:spacing w:val="15"/>
       <w:sz w:val="36"/>
+    </w:rPr>
+  </w:style>
+  <w:style w:type="paragraph" w:styleId="Header">
+    <w:name w:val="header"/>
+    <w:basedOn w:val="Normal"/>
+    <w:link w:val="HeaderChar"/>
+    <w:uiPriority w:val="99"/>
+    <w:unhideWhenUsed/>
+    <w:rsid w:val="0038723D"/>
+    <w:pPr>
+      <w:tabs>
+        <w:tab w:val="center" w:pos="4680"/>
+        <w:tab w:val="right" w:pos="9360"/>
+      </w:tabs>
+    </w:pPr>
+  </w:style>
+  <w:style w:type="character" w:customStyle="1" w:styleId="HeaderChar">
+    <w:name w:val="Header Char"/>
+    <w:basedOn w:val="DefaultParagraphFont"/>
+    <w:link w:val="Header"/>
+    <w:uiPriority w:val="99"/>
+    <w:rsid w:val="0038723D"/>
+    <w:rPr>
+      <w:rFonts w:ascii="Times New Roman" w:hAnsi="Times New Roman"/>
+      <w:sz w:val="24"/>
+    </w:rPr>
+  </w:style>
+  <w:style w:type="paragraph" w:styleId="Footer">
+    <w:name w:val="footer"/>
+    <w:basedOn w:val="Normal"/>
+    <w:link w:val="FooterChar"/>
+    <w:uiPriority w:val="99"/>
+    <w:unhideWhenUsed/>
+    <w:rsid w:val="0038723D"/>
+    <w:pPr>
+      <w:tabs>
+        <w:tab w:val="center" w:pos="4680"/>
+        <w:tab w:val="right" w:pos="9360"/>
+      </w:tabs>
+    </w:pPr>
+  </w:style>
+  <w:style w:type="character" w:customStyle="1" w:styleId="FooterChar">
+    <w:name w:val="Footer Char"/>
+    <w:basedOn w:val="DefaultParagraphFont"/>
+    <w:link w:val="Footer"/>
+    <w:uiPriority w:val="99"/>
+    <w:rsid w:val="0038723D"/>
+    <w:rPr>
+      <w:rFonts w:ascii="Times New Roman" w:hAnsi="Times New Roman"/>
+      <w:sz w:val="24"/>
     </w:rPr>
   </w:style>
 </w:styles>

</xml_diff>